<commit_message>
Update file header and step by step
</commit_message>
<xml_diff>
--- a/Database_bike_sharing/Step to to add database on the local postgre.docx
+++ b/Database_bike_sharing/Step to to add database on the local postgre.docx
@@ -66,16 +66,8 @@
         <w:rPr>
           <w:lang w:val="en-US"/>
         </w:rPr>
-        <w:t xml:space="preserve">Create Database </w:t>
-      </w:r>
-      <w:proofErr w:type="spellStart"/>
-      <w:r>
-        <w:rPr>
-          <w:lang w:val="en-US"/>
-        </w:rPr>
-        <w:t>Bike_sharing</w:t>
-      </w:r>
-      <w:proofErr w:type="spellEnd"/>
+        <w:t>Create Database Bike_sharing</w:t>
+      </w:r>
     </w:p>
     <w:p>
       <w:pPr>
@@ -213,35 +205,7 @@
           <w:lang w:val="en-US"/>
         </w:rPr>
         <w:lastRenderedPageBreak/>
-        <w:t xml:space="preserve">Click Database </w:t>
-      </w:r>
-      <w:proofErr w:type="spellStart"/>
-      <w:r>
-        <w:rPr>
-          <w:lang w:val="en-US"/>
-        </w:rPr>
-        <w:t>Bike_</w:t>
-      </w:r>
-      <w:proofErr w:type="gramStart"/>
-      <w:r>
-        <w:rPr>
-          <w:lang w:val="en-US"/>
-        </w:rPr>
-        <w:t>sharing</w:t>
-      </w:r>
-      <w:proofErr w:type="spellEnd"/>
-      <w:r>
-        <w:rPr>
-          <w:lang w:val="en-US"/>
-        </w:rPr>
-        <w:t xml:space="preserve"> ,</w:t>
-      </w:r>
-      <w:proofErr w:type="gramEnd"/>
-      <w:r>
-        <w:rPr>
-          <w:lang w:val="en-US"/>
-        </w:rPr>
-        <w:t xml:space="preserve"> Choose Query Tool</w:t>
+        <w:t>Click Database Bike_sharing , Choose Query Tool</w:t>
       </w:r>
     </w:p>
     <w:p>
@@ -323,21 +287,19 @@
         <w:rPr>
           <w:lang w:val="en-US"/>
         </w:rPr>
-        <w:t>Run Create t</w:t>
-      </w:r>
-      <w:proofErr w:type="spellStart"/>
-      <w:r>
-        <w:rPr>
-          <w:lang w:val="en-US"/>
-        </w:rPr>
-        <w:t>able.sql</w:t>
-      </w:r>
-      <w:proofErr w:type="spellEnd"/>
-      <w:r>
-        <w:rPr>
-          <w:lang w:val="en-US"/>
-        </w:rPr>
-        <w:t xml:space="preserve"> </w:t>
+        <w:t>Run Create</w:t>
+      </w:r>
+      <w:r>
+        <w:rPr>
+          <w:lang w:val="en-US"/>
+        </w:rPr>
+        <w:t>_</w:t>
+      </w:r>
+      <w:r>
+        <w:rPr>
+          <w:lang w:val="en-US"/>
+        </w:rPr>
+        <w:t xml:space="preserve">table.sql </w:t>
       </w:r>
       <w:r>
         <w:rPr>
@@ -345,34 +307,6 @@
         </w:rPr>
         <w:t xml:space="preserve">files </w:t>
       </w:r>
-      <w:proofErr w:type="gramStart"/>
-      <w:r>
-        <w:rPr>
-          <w:lang w:val="en-US"/>
-        </w:rPr>
-        <w:t>( look</w:t>
-      </w:r>
-      <w:proofErr w:type="gramEnd"/>
-      <w:r>
-        <w:rPr>
-          <w:lang w:val="en-US"/>
-        </w:rPr>
-        <w:t xml:space="preserve"> from database folder on </w:t>
-      </w:r>
-      <w:proofErr w:type="spellStart"/>
-      <w:r>
-        <w:rPr>
-          <w:lang w:val="en-US"/>
-        </w:rPr>
-        <w:t>github</w:t>
-      </w:r>
-      <w:proofErr w:type="spellEnd"/>
-      <w:r>
-        <w:rPr>
-          <w:lang w:val="en-US"/>
-        </w:rPr>
-        <w:t>)</w:t>
-      </w:r>
     </w:p>
     <w:p>
       <w:pPr>
@@ -386,10 +320,10 @@
           <w:noProof/>
         </w:rPr>
         <w:drawing>
-          <wp:inline distT="0" distB="0" distL="0" distR="0" wp14:anchorId="066AE165" wp14:editId="34F0F5E9">
+          <wp:inline distT="0" distB="0" distL="0" distR="0" wp14:anchorId="639DF93D" wp14:editId="458B4047">
             <wp:extent cx="5943600" cy="3343275"/>
             <wp:effectExtent l="0" t="0" r="0" b="9525"/>
-            <wp:docPr id="4" name="Picture 4" descr="A screenshot of a computer&#10;&#10;Description automatically generated"/>
+            <wp:docPr id="7" name="Picture 7" descr="Graphical user interface, text, application&#10;&#10;Description automatically generated"/>
             <wp:cNvGraphicFramePr>
               <a:graphicFrameLocks xmlns:a="http://schemas.openxmlformats.org/drawingml/2006/main" noChangeAspect="1"/>
             </wp:cNvGraphicFramePr>
@@ -397,7 +331,7 @@
               <a:graphicData uri="http://schemas.openxmlformats.org/drawingml/2006/picture">
                 <pic:pic xmlns:pic="http://schemas.openxmlformats.org/drawingml/2006/picture">
                   <pic:nvPicPr>
-                    <pic:cNvPr id="4" name="Picture 4" descr="A screenshot of a computer&#10;&#10;Description automatically generated"/>
+                    <pic:cNvPr id="7" name="Picture 7" descr="Graphical user interface, text, application&#10;&#10;Description automatically generated"/>
                     <pic:cNvPicPr/>
                   </pic:nvPicPr>
                   <pic:blipFill>
@@ -446,33 +380,17 @@
         </w:rPr>
         <w:t xml:space="preserve">Open </w:t>
       </w:r>
-      <w:proofErr w:type="spellStart"/>
-      <w:r>
-        <w:rPr>
-          <w:lang w:val="en-US"/>
-        </w:rPr>
-        <w:t>Pandas_to_SQL_</w:t>
-      </w:r>
-      <w:proofErr w:type="gramStart"/>
-      <w:r>
-        <w:rPr>
-          <w:lang w:val="en-US"/>
-        </w:rPr>
-        <w:t>connection</w:t>
-      </w:r>
-      <w:r>
-        <w:rPr>
-          <w:lang w:val="en-US"/>
-        </w:rPr>
-        <w:t>.ipynb</w:t>
-      </w:r>
-      <w:proofErr w:type="spellEnd"/>
-      <w:proofErr w:type="gramEnd"/>
-      <w:r>
-        <w:rPr>
-          <w:lang w:val="en-US"/>
-        </w:rPr>
-        <w:t xml:space="preserve">, </w:t>
+      <w:r>
+        <w:rPr>
+          <w:lang w:val="en-US"/>
+        </w:rPr>
+        <w:t>Pandas_to_SQL_connection</w:t>
+      </w:r>
+      <w:r>
+        <w:rPr>
+          <w:lang w:val="en-US"/>
+        </w:rPr>
+        <w:t xml:space="preserve">.ipynb, </w:t>
       </w:r>
       <w:r>
         <w:rPr>
@@ -494,17 +412,8 @@
           <w:highlight w:val="yellow"/>
           <w:lang w:val="en-US"/>
         </w:rPr>
-        <w:t xml:space="preserve">DON’FORGET TO </w:t>
-      </w:r>
-      <w:proofErr w:type="gramStart"/>
-      <w:r>
-        <w:rPr>
-          <w:highlight w:val="yellow"/>
-          <w:lang w:val="en-US"/>
-        </w:rPr>
-        <w:t>CHANGE :</w:t>
-      </w:r>
-      <w:proofErr w:type="gramEnd"/>
+        <w:t>DON’FORGET TO CHANGE :</w:t>
+      </w:r>
     </w:p>
     <w:p>
       <w:pPr>
@@ -544,55 +453,104 @@
           <w:highlight w:val="yellow"/>
           <w:lang w:val="en-US"/>
         </w:rPr>
-        <w:t xml:space="preserve">Add file config.py on the same folder on your Jupiter Notebook </w:t>
-      </w:r>
-      <w:proofErr w:type="gramStart"/>
-      <w:r>
-        <w:rPr>
-          <w:highlight w:val="yellow"/>
-          <w:lang w:val="en-US"/>
-        </w:rPr>
-        <w:t>( you</w:t>
-      </w:r>
-      <w:proofErr w:type="gramEnd"/>
-      <w:r>
-        <w:rPr>
-          <w:highlight w:val="yellow"/>
-          <w:lang w:val="en-US"/>
-        </w:rPr>
-        <w:t xml:space="preserve"> can copy from </w:t>
-      </w:r>
-      <w:proofErr w:type="spellStart"/>
-      <w:r>
-        <w:rPr>
-          <w:highlight w:val="yellow"/>
-          <w:lang w:val="en-US"/>
-        </w:rPr>
-        <w:t>weather_api</w:t>
-      </w:r>
-      <w:proofErr w:type="spellEnd"/>
-      <w:r>
-        <w:rPr>
-          <w:highlight w:val="yellow"/>
+        <w:t>Add file config.py on the same folder on your Jup</w:t>
+      </w:r>
+      <w:r>
+        <w:rPr>
+          <w:highlight w:val="yellow"/>
+          <w:lang w:val="en-US"/>
+        </w:rPr>
+        <w:t>y</w:t>
+      </w:r>
+      <w:r>
+        <w:rPr>
+          <w:highlight w:val="yellow"/>
+          <w:lang w:val="en-US"/>
+        </w:rPr>
+        <w:t>ter Notebook:</w:t>
+      </w:r>
+    </w:p>
+    <w:p>
+      <w:pPr>
+        <w:pStyle w:val="ListParagraph"/>
+        <w:numPr>
+          <w:ilvl w:val="0"/>
+          <w:numId w:val="2"/>
+        </w:numPr>
+        <w:rPr>
+          <w:highlight w:val="yellow"/>
+          <w:lang w:val="en-US"/>
+        </w:rPr>
+      </w:pPr>
+      <w:r>
+        <w:rPr>
+          <w:highlight w:val="yellow"/>
+          <w:lang w:val="en-US"/>
+        </w:rPr>
+        <w:t xml:space="preserve">Change the </w:t>
+      </w:r>
+      <w:r>
+        <w:rPr>
+          <w:highlight w:val="green"/>
+          <w:lang w:val="en-US"/>
+        </w:rPr>
+        <w:t xml:space="preserve">YOUR PASSWORD HERE </w:t>
+      </w:r>
+      <w:r>
+        <w:rPr>
+          <w:highlight w:val="green"/>
           <w:lang w:val="en-US"/>
         </w:rPr>
         <w:t xml:space="preserve"> </w:t>
       </w:r>
-      <w:proofErr w:type="spellStart"/>
-      <w:r>
-        <w:rPr>
-          <w:highlight w:val="yellow"/>
-          <w:lang w:val="en-US"/>
-        </w:rPr>
-        <w:t>config_py</w:t>
-      </w:r>
-      <w:proofErr w:type="spellEnd"/>
-      <w:r>
-        <w:rPr>
-          <w:highlight w:val="yellow"/>
-          <w:lang w:val="en-US"/>
-        </w:rPr>
-        <w:t xml:space="preserve"> and change the data to :</w:t>
+      <w:r>
+        <w:rPr>
+          <w:highlight w:val="yellow"/>
+          <w:lang w:val="en-US"/>
+        </w:rPr>
+        <w:t xml:space="preserve">in config.py </w:t>
+      </w:r>
+      <w:r>
+        <w:rPr>
+          <w:highlight w:val="yellow"/>
+          <w:lang w:val="en-US"/>
+        </w:rPr>
+        <w:t xml:space="preserve"> to password in your </w:t>
+      </w:r>
+      <w:r>
+        <w:rPr>
+          <w:highlight w:val="yellow"/>
+          <w:lang w:val="en-US"/>
+        </w:rPr>
+        <w:t>postgre</w:t>
+      </w:r>
+      <w:r>
+        <w:rPr>
+          <w:highlight w:val="yellow"/>
+          <w:lang w:val="en-US"/>
+        </w:rPr>
+        <w:t>s</w:t>
+      </w:r>
+      <w:r>
+        <w:rPr>
+          <w:highlight w:val="yellow"/>
+          <w:lang w:val="en-US"/>
+        </w:rPr>
+        <w:t xml:space="preserve"> database</w:t>
+      </w:r>
+      <w:r>
+        <w:rPr>
+          <w:highlight w:val="yellow"/>
+          <w:lang w:val="en-US"/>
+        </w:rPr>
+        <w:t xml:space="preserve"> </w:t>
+      </w:r>
+      <w:r>
+        <w:rPr>
+          <w:highlight w:val="yellow"/>
+          <w:lang w:val="en-US"/>
+        </w:rPr>
+        <w:t xml:space="preserve"> for username postgres</w:t>
       </w:r>
     </w:p>
     <w:p>
@@ -607,118 +565,23 @@
           <w:lang w:val="en-US"/>
         </w:rPr>
       </w:pPr>
-      <w:proofErr w:type="spellStart"/>
       <w:r>
         <w:rPr>
           <w:highlight w:val="cyan"/>
           <w:lang w:val="en-US"/>
         </w:rPr>
-        <w:t>db_password</w:t>
-      </w:r>
-      <w:proofErr w:type="spellEnd"/>
-      <w:r>
-        <w:rPr>
-          <w:highlight w:val="cyan"/>
-          <w:lang w:val="en-US"/>
-        </w:rPr>
-        <w:t>="YOUR PASSWORD HERE"</w:t>
-      </w:r>
-    </w:p>
-    <w:p>
-      <w:pPr>
-        <w:pStyle w:val="ListParagraph"/>
-        <w:numPr>
-          <w:ilvl w:val="0"/>
-          <w:numId w:val="2"/>
-        </w:numPr>
-        <w:rPr>
-          <w:highlight w:val="yellow"/>
-          <w:lang w:val="en-US"/>
-        </w:rPr>
-      </w:pPr>
-      <w:r>
-        <w:rPr>
-          <w:highlight w:val="yellow"/>
-          <w:lang w:val="en-US"/>
-        </w:rPr>
-        <w:t xml:space="preserve">Change the YOUR PASSWORD </w:t>
-      </w:r>
-      <w:proofErr w:type="gramStart"/>
-      <w:r>
-        <w:rPr>
-          <w:highlight w:val="yellow"/>
-          <w:lang w:val="en-US"/>
-        </w:rPr>
-        <w:t xml:space="preserve">HERE </w:t>
-      </w:r>
-      <w:r>
-        <w:rPr>
-          <w:highlight w:val="yellow"/>
-          <w:lang w:val="en-US"/>
-        </w:rPr>
-        <w:t xml:space="preserve"> in</w:t>
-      </w:r>
-      <w:proofErr w:type="gramEnd"/>
-      <w:r>
-        <w:rPr>
-          <w:highlight w:val="yellow"/>
-          <w:lang w:val="en-US"/>
-        </w:rPr>
-        <w:t xml:space="preserve"> config.py </w:t>
-      </w:r>
-      <w:r>
-        <w:rPr>
-          <w:highlight w:val="yellow"/>
-          <w:lang w:val="en-US"/>
-        </w:rPr>
-        <w:t xml:space="preserve"> to password in your </w:t>
-      </w:r>
-      <w:proofErr w:type="spellStart"/>
-      <w:r>
-        <w:rPr>
-          <w:highlight w:val="yellow"/>
-          <w:lang w:val="en-US"/>
-        </w:rPr>
-        <w:t>postgre</w:t>
-      </w:r>
-      <w:r>
-        <w:rPr>
-          <w:highlight w:val="yellow"/>
-          <w:lang w:val="en-US"/>
-        </w:rPr>
-        <w:t>s</w:t>
-      </w:r>
-      <w:proofErr w:type="spellEnd"/>
-      <w:r>
-        <w:rPr>
-          <w:highlight w:val="yellow"/>
-          <w:lang w:val="en-US"/>
-        </w:rPr>
-        <w:t xml:space="preserve"> database</w:t>
-      </w:r>
-      <w:r>
-        <w:rPr>
-          <w:highlight w:val="yellow"/>
-          <w:lang w:val="en-US"/>
-        </w:rPr>
-        <w:t xml:space="preserve"> </w:t>
-      </w:r>
-      <w:r>
-        <w:rPr>
-          <w:highlight w:val="yellow"/>
-          <w:lang w:val="en-US"/>
-        </w:rPr>
-        <w:t xml:space="preserve"> for username </w:t>
-      </w:r>
-      <w:proofErr w:type="spellStart"/>
-      <w:r>
-        <w:rPr>
-          <w:highlight w:val="yellow"/>
-          <w:lang w:val="en-US"/>
-        </w:rPr>
-        <w:t>postgres</w:t>
-      </w:r>
-      <w:proofErr w:type="spellEnd"/>
+        <w:t>db_password="YOUR PASSWORD HERE"</w:t>
+      </w:r>
+    </w:p>
+    <w:p>
+      <w:pPr>
+        <w:pStyle w:val="ListParagraph"/>
+        <w:ind w:left="1080"/>
+        <w:rPr>
+          <w:highlight w:val="yellow"/>
+          <w:lang w:val="en-US"/>
+        </w:rPr>
+      </w:pPr>
     </w:p>
     <w:p>
       <w:pPr>
@@ -771,6 +634,30 @@
     <w:p>
       <w:pPr>
         <w:pStyle w:val="ListParagraph"/>
+        <w:rPr>
+          <w:lang w:val="en-US"/>
+        </w:rPr>
+      </w:pPr>
+    </w:p>
+    <w:p>
+      <w:pPr>
+        <w:pStyle w:val="ListParagraph"/>
+        <w:rPr>
+          <w:lang w:val="en-US"/>
+        </w:rPr>
+      </w:pPr>
+    </w:p>
+    <w:p>
+      <w:pPr>
+        <w:pStyle w:val="ListParagraph"/>
+        <w:rPr>
+          <w:lang w:val="en-US"/>
+        </w:rPr>
+      </w:pPr>
+    </w:p>
+    <w:p>
+      <w:pPr>
+        <w:pStyle w:val="ListParagraph"/>
         <w:numPr>
           <w:ilvl w:val="0"/>
           <w:numId w:val="1"/>
@@ -791,23 +678,14 @@
           <w:highlight w:val="yellow"/>
           <w:lang w:val="en-US"/>
         </w:rPr>
-        <w:t xml:space="preserve">run pip install psycopg2-binary in your anaconda prompt </w:t>
-      </w:r>
-      <w:proofErr w:type="gramStart"/>
-      <w:r>
-        <w:rPr>
-          <w:highlight w:val="yellow"/>
-          <w:lang w:val="en-US"/>
-        </w:rPr>
-        <w:t>( if</w:t>
-      </w:r>
-      <w:proofErr w:type="gramEnd"/>
-      <w:r>
-        <w:rPr>
-          <w:highlight w:val="yellow"/>
-          <w:lang w:val="en-US"/>
-        </w:rPr>
-        <w:t xml:space="preserve"> there is error psycopg2)</w:t>
+        <w:t>R</w:t>
+      </w:r>
+      <w:r>
+        <w:rPr>
+          <w:highlight w:val="yellow"/>
+          <w:lang w:val="en-US"/>
+        </w:rPr>
+        <w:t>un pip install psycopg2-binary in your anaconda prompt ( if there is error psycopg2)</w:t>
       </w:r>
     </w:p>
     <w:p>
@@ -863,6 +741,37 @@
             </a:graphic>
           </wp:inline>
         </w:drawing>
+      </w:r>
+    </w:p>
+    <w:p>
+      <w:pPr>
+        <w:rPr>
+          <w:lang w:val="en-US"/>
+        </w:rPr>
+      </w:pPr>
+    </w:p>
+    <w:p>
+      <w:pPr>
+        <w:pStyle w:val="ListParagraph"/>
+        <w:numPr>
+          <w:ilvl w:val="0"/>
+          <w:numId w:val="1"/>
+        </w:numPr>
+        <w:rPr>
+          <w:lang w:val="en-US"/>
+        </w:rPr>
+      </w:pPr>
+      <w:r>
+        <w:rPr>
+          <w:lang w:val="en-US"/>
+        </w:rPr>
+        <w:t>Use Header_machine_learning.ipynb whenever you want to  make new jupyter file for machine learning to connect to the database</w:t>
+      </w:r>
+      <w:r>
+        <w:rPr>
+          <w:lang w:val="en-US"/>
+        </w:rPr>
+        <w:t xml:space="preserve">/ Copy the cell for the existing file and put it in the header of the file. </w:t>
       </w:r>
     </w:p>
     <w:p>

</xml_diff>